<commit_message>
Add core record layout and notes to schema document
</commit_message>
<xml_diff>
--- a/docs/ridejournal_schema_mongodb.docx
+++ b/docs/ridejournal_schema_mongodb.docx
@@ -41,21 +41,7 @@
           <w:sz w:val="28"/>
           <w:szCs w:val="28"/>
         </w:rPr>
-        <w:t xml:space="preserve">This document discusses a possible data structure for a Javascript Object Notation ("JSON") record which can then be </w:t>
-      </w:r>
-      <w:r>
-        <w:rPr>
-          <w:sz w:val="28"/>
-          <w:szCs w:val="28"/>
-        </w:rPr>
-        <w:t>add</w:t>
-      </w:r>
-      <w:r>
-        <w:rPr>
-          <w:sz w:val="28"/>
-          <w:szCs w:val="28"/>
-        </w:rPr>
-        <w:t xml:space="preserve">ed to a MongoDB database collection. We will consider the need to store particular details of one bicycle rider's individual bicycle rides over a period of months. The rider has joined a contest event. The event takes place over a period of months. The event has many competing riders. </w:t>
+        <w:t xml:space="preserve">This document discusses a possible data structure for a Javascript Object Notation ("JSON") record which can then be imported into a MongoDB database collection. We will consider the need to store particular details of one bicycle rider's individual bicycle rides over a period of months. The rider has joined a contest event. The event takes place over a period of months. The event has many competing riders. </w:t>
       </w:r>
       <w:r>
         <w:rPr>
@@ -357,16 +343,1974 @@
           <w:sz w:val="28"/>
           <w:szCs w:val="28"/>
         </w:rPr>
-        <w:t>Let us see if we can organize this information in a possible JSON document. JSON documents consist of key-value pairs, and are able to represent arrays. JSON is easy to understand, or at least more comprehensible than XML.</w:t>
-      </w:r>
-      <w:r>
-        <w:rPr>
-          <w:sz w:val="28"/>
-          <w:szCs w:val="28"/>
-        </w:rPr>
-        <w:t xml:space="preserve"> However, the MongoDB version 3.4 implementation supports more data types than standard JSON formats. MongoDB recognizes a superset of formats it terms "Extended JSON". When we discuss a JSON document in this article, we really refer to the formats recognized by MongoDB "Extended JSON".</w:t>
-      </w:r>
-    </w:p>
+      </w:r>
+      <w:r>
+        <w:br w:type="page"/>
+      </w:r>
+    </w:p>
+    <w:p>
+      <w:pPr>
+        <w:pStyle w:val="Normal"/>
+        <w:bidi w:val="0"/>
+        <w:spacing w:before="0" w:after="0"/>
+        <w:rPr>
+          <w:b/>
+          <w:b/>
+          <w:bCs/>
+          <w:sz w:val="28"/>
+          <w:szCs w:val="28"/>
+        </w:rPr>
+      </w:pPr>
+      <w:r>
+        <w:rPr>
+          <w:b/>
+          <w:bCs/>
+          <w:sz w:val="28"/>
+          <w:szCs w:val="28"/>
+        </w:rPr>
+        <w:t>Table 1. Core Record Layout For A Ride Journal</w:t>
+      </w:r>
+    </w:p>
+    <w:tbl>
+      <w:tblPr>
+        <w:tblW w:w="13502" w:type="dxa"/>
+        <w:jc w:val="left"/>
+        <w:tblInd w:w="55" w:type="dxa"/>
+        <w:tblBorders>
+          <w:top w:val="single" w:sz="2" w:space="0" w:color="000000"/>
+          <w:left w:val="single" w:sz="2" w:space="0" w:color="000000"/>
+          <w:bottom w:val="single" w:sz="2" w:space="0" w:color="000000"/>
+          <w:insideH w:val="single" w:sz="2" w:space="0" w:color="000000"/>
+        </w:tblBorders>
+        <w:tblCellMar>
+          <w:top w:w="55" w:type="dxa"/>
+          <w:left w:w="54" w:type="dxa"/>
+          <w:bottom w:w="55" w:type="dxa"/>
+          <w:right w:w="55" w:type="dxa"/>
+        </w:tblCellMar>
+      </w:tblPr>
+      <w:tblGrid>
+        <w:gridCol w:w="2609"/>
+        <w:gridCol w:w="4954"/>
+        <w:gridCol w:w="5939"/>
+      </w:tblGrid>
+      <w:tr>
+        <w:trPr/>
+        <w:tc>
+          <w:tcPr>
+            <w:tcW w:w="2609" w:type="dxa"/>
+            <w:tcBorders>
+              <w:top w:val="single" w:sz="2" w:space="0" w:color="000000"/>
+              <w:left w:val="single" w:sz="2" w:space="0" w:color="000000"/>
+              <w:bottom w:val="single" w:sz="2" w:space="0" w:color="000000"/>
+              <w:insideH w:val="single" w:sz="2" w:space="0" w:color="000000"/>
+            </w:tcBorders>
+            <w:shd w:fill="auto" w:val="clear"/>
+            <w:tcMar>
+              <w:left w:w="54" w:type="dxa"/>
+            </w:tcMar>
+          </w:tcPr>
+          <w:p>
+            <w:pPr>
+              <w:pStyle w:val="Normal"/>
+              <w:bidi w:val="0"/>
+              <w:spacing w:before="0" w:after="0"/>
+              <w:jc w:val="center"/>
+              <w:rPr>
+                <w:b/>
+                <w:b/>
+                <w:bCs/>
+                <w:sz w:val="28"/>
+                <w:szCs w:val="28"/>
+              </w:rPr>
+            </w:pPr>
+            <w:r>
+              <w:rPr>
+                <w:b/>
+                <w:bCs/>
+                <w:sz w:val="28"/>
+                <w:szCs w:val="28"/>
+              </w:rPr>
+              <w:t>Name</w:t>
+            </w:r>
+          </w:p>
+        </w:tc>
+        <w:tc>
+          <w:tcPr>
+            <w:tcW w:w="4954" w:type="dxa"/>
+            <w:tcBorders>
+              <w:top w:val="single" w:sz="2" w:space="0" w:color="000000"/>
+              <w:left w:val="single" w:sz="2" w:space="0" w:color="000000"/>
+              <w:bottom w:val="single" w:sz="2" w:space="0" w:color="000000"/>
+              <w:insideH w:val="single" w:sz="2" w:space="0" w:color="000000"/>
+            </w:tcBorders>
+            <w:shd w:fill="auto" w:val="clear"/>
+            <w:tcMar>
+              <w:left w:w="54" w:type="dxa"/>
+            </w:tcMar>
+          </w:tcPr>
+          <w:p>
+            <w:pPr>
+              <w:pStyle w:val="Normal"/>
+              <w:bidi w:val="0"/>
+              <w:spacing w:before="0" w:after="0"/>
+              <w:jc w:val="center"/>
+              <w:rPr>
+                <w:b/>
+                <w:b/>
+                <w:bCs/>
+                <w:sz w:val="28"/>
+                <w:szCs w:val="28"/>
+              </w:rPr>
+            </w:pPr>
+            <w:r>
+              <w:rPr>
+                <w:b/>
+                <w:bCs/>
+                <w:sz w:val="28"/>
+                <w:szCs w:val="28"/>
+              </w:rPr>
+              <w:t>Value</w:t>
+            </w:r>
+          </w:p>
+        </w:tc>
+        <w:tc>
+          <w:tcPr>
+            <w:tcW w:w="5939" w:type="dxa"/>
+            <w:tcBorders>
+              <w:top w:val="single" w:sz="2" w:space="0" w:color="000000"/>
+              <w:left w:val="single" w:sz="2" w:space="0" w:color="000000"/>
+              <w:bottom w:val="single" w:sz="2" w:space="0" w:color="000000"/>
+              <w:right w:val="single" w:sz="2" w:space="0" w:color="000000"/>
+              <w:insideH w:val="single" w:sz="2" w:space="0" w:color="000000"/>
+              <w:insideV w:val="single" w:sz="2" w:space="0" w:color="000000"/>
+            </w:tcBorders>
+            <w:shd w:fill="auto" w:val="clear"/>
+            <w:tcMar>
+              <w:left w:w="54" w:type="dxa"/>
+            </w:tcMar>
+          </w:tcPr>
+          <w:p>
+            <w:pPr>
+              <w:pStyle w:val="Normal"/>
+              <w:bidi w:val="0"/>
+              <w:spacing w:before="0" w:after="0"/>
+              <w:jc w:val="center"/>
+              <w:rPr>
+                <w:b/>
+                <w:b/>
+                <w:bCs/>
+                <w:sz w:val="28"/>
+                <w:szCs w:val="28"/>
+              </w:rPr>
+            </w:pPr>
+            <w:r>
+              <w:rPr>
+                <w:b/>
+                <w:bCs/>
+                <w:sz w:val="28"/>
+                <w:szCs w:val="28"/>
+              </w:rPr>
+              <w:t>Remarks</w:t>
+            </w:r>
+          </w:p>
+        </w:tc>
+      </w:tr>
+      <w:tr>
+        <w:trPr/>
+        <w:tc>
+          <w:tcPr>
+            <w:tcW w:w="2609" w:type="dxa"/>
+            <w:tcBorders>
+              <w:left w:val="single" w:sz="2" w:space="0" w:color="000000"/>
+              <w:bottom w:val="single" w:sz="2" w:space="0" w:color="000000"/>
+              <w:insideH w:val="single" w:sz="2" w:space="0" w:color="000000"/>
+            </w:tcBorders>
+            <w:shd w:fill="auto" w:val="clear"/>
+            <w:tcMar>
+              <w:left w:w="54" w:type="dxa"/>
+            </w:tcMar>
+          </w:tcPr>
+          <w:p>
+            <w:pPr>
+              <w:pStyle w:val="Normal"/>
+              <w:bidi w:val="0"/>
+              <w:spacing w:before="0" w:after="0"/>
+              <w:rPr>
+                <w:sz w:val="28"/>
+                <w:szCs w:val="28"/>
+              </w:rPr>
+            </w:pPr>
+            <w:r>
+              <w:rPr>
+                <w:sz w:val="28"/>
+                <w:szCs w:val="28"/>
+              </w:rPr>
+              <w:t>team</w:t>
+            </w:r>
+          </w:p>
+        </w:tc>
+        <w:tc>
+          <w:tcPr>
+            <w:tcW w:w="4954" w:type="dxa"/>
+            <w:tcBorders>
+              <w:left w:val="single" w:sz="2" w:space="0" w:color="000000"/>
+              <w:bottom w:val="single" w:sz="2" w:space="0" w:color="000000"/>
+              <w:insideH w:val="single" w:sz="2" w:space="0" w:color="000000"/>
+            </w:tcBorders>
+            <w:shd w:fill="auto" w:val="clear"/>
+            <w:tcMar>
+              <w:left w:w="54" w:type="dxa"/>
+            </w:tcMar>
+          </w:tcPr>
+          <w:p>
+            <w:pPr>
+              <w:pStyle w:val="Normal"/>
+              <w:bidi w:val="0"/>
+              <w:spacing w:before="0" w:after="0"/>
+              <w:rPr>
+                <w:sz w:val="28"/>
+                <w:szCs w:val="28"/>
+              </w:rPr>
+            </w:pPr>
+            <w:r>
+              <w:rPr>
+                <w:sz w:val="28"/>
+                <w:szCs w:val="28"/>
+              </w:rPr>
+              <w:t>literal string "team"</w:t>
+            </w:r>
+            <w:r>
+              <w:rPr>
+                <w:sz w:val="28"/>
+                <w:szCs w:val="28"/>
+              </w:rPr>
+              <w:t>, including quotes</w:t>
+            </w:r>
+          </w:p>
+        </w:tc>
+        <w:tc>
+          <w:tcPr>
+            <w:tcW w:w="5939" w:type="dxa"/>
+            <w:tcBorders>
+              <w:left w:val="single" w:sz="2" w:space="0" w:color="000000"/>
+              <w:bottom w:val="single" w:sz="2" w:space="0" w:color="000000"/>
+              <w:right w:val="single" w:sz="2" w:space="0" w:color="000000"/>
+              <w:insideH w:val="single" w:sz="2" w:space="0" w:color="000000"/>
+              <w:insideV w:val="single" w:sz="2" w:space="0" w:color="000000"/>
+            </w:tcBorders>
+            <w:shd w:fill="auto" w:val="clear"/>
+            <w:tcMar>
+              <w:left w:w="54" w:type="dxa"/>
+            </w:tcMar>
+          </w:tcPr>
+          <w:p>
+            <w:pPr>
+              <w:pStyle w:val="Normal"/>
+              <w:bidi w:val="0"/>
+              <w:spacing w:before="0" w:after="0"/>
+              <w:rPr>
+                <w:sz w:val="28"/>
+                <w:szCs w:val="28"/>
+              </w:rPr>
+            </w:pPr>
+            <w:r>
+              <w:rPr>
+                <w:sz w:val="28"/>
+                <w:szCs w:val="28"/>
+              </w:rPr>
+              <w:t>Key for the team number value to follow.</w:t>
+            </w:r>
+          </w:p>
+        </w:tc>
+      </w:tr>
+      <w:tr>
+        <w:trPr/>
+        <w:tc>
+          <w:tcPr>
+            <w:tcW w:w="2609" w:type="dxa"/>
+            <w:tcBorders>
+              <w:left w:val="single" w:sz="2" w:space="0" w:color="000000"/>
+              <w:bottom w:val="single" w:sz="2" w:space="0" w:color="000000"/>
+              <w:insideH w:val="single" w:sz="2" w:space="0" w:color="000000"/>
+            </w:tcBorders>
+            <w:shd w:fill="auto" w:val="clear"/>
+            <w:tcMar>
+              <w:left w:w="54" w:type="dxa"/>
+            </w:tcMar>
+          </w:tcPr>
+          <w:p>
+            <w:pPr>
+              <w:pStyle w:val="Normal"/>
+              <w:bidi w:val="0"/>
+              <w:spacing w:before="0" w:after="0"/>
+              <w:rPr>
+                <w:sz w:val="28"/>
+                <w:szCs w:val="28"/>
+              </w:rPr>
+            </w:pPr>
+            <w:r>
+              <w:rPr>
+                <w:sz w:val="28"/>
+                <w:szCs w:val="28"/>
+              </w:rPr>
+              <w:t>team value</w:t>
+            </w:r>
+          </w:p>
+        </w:tc>
+        <w:tc>
+          <w:tcPr>
+            <w:tcW w:w="4954" w:type="dxa"/>
+            <w:tcBorders>
+              <w:left w:val="single" w:sz="2" w:space="0" w:color="000000"/>
+              <w:bottom w:val="single" w:sz="2" w:space="0" w:color="000000"/>
+              <w:insideH w:val="single" w:sz="2" w:space="0" w:color="000000"/>
+            </w:tcBorders>
+            <w:shd w:fill="auto" w:val="clear"/>
+            <w:tcMar>
+              <w:left w:w="54" w:type="dxa"/>
+            </w:tcMar>
+          </w:tcPr>
+          <w:p>
+            <w:pPr>
+              <w:pStyle w:val="Normal"/>
+              <w:bidi w:val="0"/>
+              <w:spacing w:before="0" w:after="0"/>
+              <w:rPr>
+                <w:sz w:val="28"/>
+                <w:szCs w:val="28"/>
+              </w:rPr>
+            </w:pPr>
+            <w:r>
+              <w:rPr>
+                <w:sz w:val="28"/>
+                <w:szCs w:val="28"/>
+              </w:rPr>
+              <w:t>alphanumeric team, quoted</w:t>
+            </w:r>
+          </w:p>
+        </w:tc>
+        <w:tc>
+          <w:tcPr>
+            <w:tcW w:w="5939" w:type="dxa"/>
+            <w:tcBorders>
+              <w:left w:val="single" w:sz="2" w:space="0" w:color="000000"/>
+              <w:bottom w:val="single" w:sz="2" w:space="0" w:color="000000"/>
+              <w:right w:val="single" w:sz="2" w:space="0" w:color="000000"/>
+              <w:insideH w:val="single" w:sz="2" w:space="0" w:color="000000"/>
+              <w:insideV w:val="single" w:sz="2" w:space="0" w:color="000000"/>
+            </w:tcBorders>
+            <w:shd w:fill="auto" w:val="clear"/>
+            <w:tcMar>
+              <w:left w:w="54" w:type="dxa"/>
+            </w:tcMar>
+          </w:tcPr>
+          <w:p>
+            <w:pPr>
+              <w:pStyle w:val="Normal"/>
+              <w:bidi w:val="0"/>
+              <w:spacing w:before="0" w:after="0"/>
+              <w:rPr>
+                <w:sz w:val="28"/>
+                <w:szCs w:val="28"/>
+              </w:rPr>
+            </w:pPr>
+            <w:r>
+              <w:rPr>
+                <w:sz w:val="28"/>
+                <w:szCs w:val="28"/>
+              </w:rPr>
+              <w:t xml:space="preserve">Value for the </w:t>
+            </w:r>
+            <w:r>
+              <w:rPr>
+                <w:sz w:val="28"/>
+                <w:szCs w:val="28"/>
+              </w:rPr>
+              <w:t>key</w:t>
+            </w:r>
+            <w:r>
+              <w:rPr>
+                <w:sz w:val="28"/>
+                <w:szCs w:val="28"/>
+              </w:rPr>
+              <w:t xml:space="preserve"> "team"</w:t>
+            </w:r>
+          </w:p>
+        </w:tc>
+      </w:tr>
+      <w:tr>
+        <w:trPr/>
+        <w:tc>
+          <w:tcPr>
+            <w:tcW w:w="2609" w:type="dxa"/>
+            <w:tcBorders>
+              <w:left w:val="single" w:sz="2" w:space="0" w:color="000000"/>
+              <w:bottom w:val="single" w:sz="2" w:space="0" w:color="000000"/>
+              <w:insideH w:val="single" w:sz="2" w:space="0" w:color="000000"/>
+            </w:tcBorders>
+            <w:shd w:fill="auto" w:val="clear"/>
+            <w:tcMar>
+              <w:left w:w="54" w:type="dxa"/>
+            </w:tcMar>
+          </w:tcPr>
+          <w:p>
+            <w:pPr>
+              <w:pStyle w:val="Normal"/>
+              <w:bidi w:val="0"/>
+              <w:spacing w:before="0" w:after="0"/>
+              <w:rPr>
+                <w:sz w:val="28"/>
+                <w:szCs w:val="28"/>
+              </w:rPr>
+            </w:pPr>
+            <w:r>
+              <w:rPr>
+                <w:sz w:val="28"/>
+                <w:szCs w:val="28"/>
+              </w:rPr>
+              <w:t>member</w:t>
+            </w:r>
+          </w:p>
+        </w:tc>
+        <w:tc>
+          <w:tcPr>
+            <w:tcW w:w="4954" w:type="dxa"/>
+            <w:tcBorders>
+              <w:left w:val="single" w:sz="2" w:space="0" w:color="000000"/>
+              <w:bottom w:val="single" w:sz="2" w:space="0" w:color="000000"/>
+              <w:insideH w:val="single" w:sz="2" w:space="0" w:color="000000"/>
+            </w:tcBorders>
+            <w:shd w:fill="auto" w:val="clear"/>
+            <w:tcMar>
+              <w:left w:w="54" w:type="dxa"/>
+            </w:tcMar>
+          </w:tcPr>
+          <w:p>
+            <w:pPr>
+              <w:pStyle w:val="Normal"/>
+              <w:bidi w:val="0"/>
+              <w:spacing w:before="0" w:after="0"/>
+              <w:rPr>
+                <w:sz w:val="28"/>
+                <w:szCs w:val="28"/>
+              </w:rPr>
+            </w:pPr>
+            <w:r>
+              <w:rPr>
+                <w:sz w:val="28"/>
+                <w:szCs w:val="28"/>
+              </w:rPr>
+              <w:t>literal string "member"</w:t>
+            </w:r>
+          </w:p>
+        </w:tc>
+        <w:tc>
+          <w:tcPr>
+            <w:tcW w:w="5939" w:type="dxa"/>
+            <w:tcBorders>
+              <w:left w:val="single" w:sz="2" w:space="0" w:color="000000"/>
+              <w:bottom w:val="single" w:sz="2" w:space="0" w:color="000000"/>
+              <w:right w:val="single" w:sz="2" w:space="0" w:color="000000"/>
+              <w:insideH w:val="single" w:sz="2" w:space="0" w:color="000000"/>
+              <w:insideV w:val="single" w:sz="2" w:space="0" w:color="000000"/>
+            </w:tcBorders>
+            <w:shd w:fill="auto" w:val="clear"/>
+            <w:tcMar>
+              <w:left w:w="54" w:type="dxa"/>
+            </w:tcMar>
+          </w:tcPr>
+          <w:p>
+            <w:pPr>
+              <w:pStyle w:val="Normal"/>
+              <w:bidi w:val="0"/>
+              <w:spacing w:before="0" w:after="0"/>
+              <w:rPr>
+                <w:sz w:val="28"/>
+                <w:szCs w:val="28"/>
+              </w:rPr>
+            </w:pPr>
+            <w:r>
+              <w:rPr>
+                <w:sz w:val="28"/>
+                <w:szCs w:val="28"/>
+              </w:rPr>
+              <w:t>Key for the member name value to follow</w:t>
+            </w:r>
+          </w:p>
+        </w:tc>
+      </w:tr>
+      <w:tr>
+        <w:trPr/>
+        <w:tc>
+          <w:tcPr>
+            <w:tcW w:w="2609" w:type="dxa"/>
+            <w:tcBorders>
+              <w:left w:val="single" w:sz="2" w:space="0" w:color="000000"/>
+              <w:bottom w:val="single" w:sz="2" w:space="0" w:color="000000"/>
+              <w:insideH w:val="single" w:sz="2" w:space="0" w:color="000000"/>
+            </w:tcBorders>
+            <w:shd w:fill="auto" w:val="clear"/>
+            <w:tcMar>
+              <w:left w:w="54" w:type="dxa"/>
+            </w:tcMar>
+          </w:tcPr>
+          <w:p>
+            <w:pPr>
+              <w:pStyle w:val="Normal"/>
+              <w:bidi w:val="0"/>
+              <w:spacing w:before="0" w:after="0"/>
+              <w:rPr>
+                <w:sz w:val="28"/>
+                <w:szCs w:val="28"/>
+              </w:rPr>
+            </w:pPr>
+            <w:r>
+              <w:rPr>
+                <w:sz w:val="28"/>
+                <w:szCs w:val="28"/>
+              </w:rPr>
+              <w:t>member value</w:t>
+            </w:r>
+          </w:p>
+        </w:tc>
+        <w:tc>
+          <w:tcPr>
+            <w:tcW w:w="4954" w:type="dxa"/>
+            <w:tcBorders>
+              <w:left w:val="single" w:sz="2" w:space="0" w:color="000000"/>
+              <w:bottom w:val="single" w:sz="2" w:space="0" w:color="000000"/>
+              <w:insideH w:val="single" w:sz="2" w:space="0" w:color="000000"/>
+            </w:tcBorders>
+            <w:shd w:fill="auto" w:val="clear"/>
+            <w:tcMar>
+              <w:left w:w="54" w:type="dxa"/>
+            </w:tcMar>
+          </w:tcPr>
+          <w:p>
+            <w:pPr>
+              <w:pStyle w:val="Normal"/>
+              <w:bidi w:val="0"/>
+              <w:spacing w:before="0" w:after="0"/>
+              <w:rPr>
+                <w:sz w:val="28"/>
+                <w:szCs w:val="28"/>
+              </w:rPr>
+            </w:pPr>
+            <w:r>
+              <w:rPr>
+                <w:sz w:val="28"/>
+                <w:szCs w:val="28"/>
+              </w:rPr>
+              <w:t>alphanumeric member name</w:t>
+            </w:r>
+          </w:p>
+        </w:tc>
+        <w:tc>
+          <w:tcPr>
+            <w:tcW w:w="5939" w:type="dxa"/>
+            <w:tcBorders>
+              <w:left w:val="single" w:sz="2" w:space="0" w:color="000000"/>
+              <w:bottom w:val="single" w:sz="2" w:space="0" w:color="000000"/>
+              <w:right w:val="single" w:sz="2" w:space="0" w:color="000000"/>
+              <w:insideH w:val="single" w:sz="2" w:space="0" w:color="000000"/>
+              <w:insideV w:val="single" w:sz="2" w:space="0" w:color="000000"/>
+            </w:tcBorders>
+            <w:shd w:fill="auto" w:val="clear"/>
+            <w:tcMar>
+              <w:left w:w="54" w:type="dxa"/>
+            </w:tcMar>
+          </w:tcPr>
+          <w:p>
+            <w:pPr>
+              <w:pStyle w:val="Normal"/>
+              <w:bidi w:val="0"/>
+              <w:spacing w:before="0" w:after="0"/>
+              <w:rPr>
+                <w:sz w:val="28"/>
+                <w:szCs w:val="28"/>
+              </w:rPr>
+            </w:pPr>
+            <w:r>
+              <w:rPr>
+                <w:sz w:val="28"/>
+                <w:szCs w:val="28"/>
+              </w:rPr>
+              <w:t>Value for the key "member"</w:t>
+            </w:r>
+          </w:p>
+        </w:tc>
+      </w:tr>
+      <w:tr>
+        <w:trPr/>
+        <w:tc>
+          <w:tcPr>
+            <w:tcW w:w="2609" w:type="dxa"/>
+            <w:tcBorders>
+              <w:left w:val="single" w:sz="2" w:space="0" w:color="000000"/>
+              <w:bottom w:val="single" w:sz="2" w:space="0" w:color="000000"/>
+              <w:insideH w:val="single" w:sz="2" w:space="0" w:color="000000"/>
+            </w:tcBorders>
+            <w:shd w:fill="auto" w:val="clear"/>
+            <w:tcMar>
+              <w:left w:w="54" w:type="dxa"/>
+            </w:tcMar>
+          </w:tcPr>
+          <w:p>
+            <w:pPr>
+              <w:pStyle w:val="Normal"/>
+              <w:bidi w:val="0"/>
+              <w:spacing w:before="0" w:after="0"/>
+              <w:rPr>
+                <w:sz w:val="28"/>
+                <w:szCs w:val="28"/>
+              </w:rPr>
+            </w:pPr>
+            <w:r>
+              <w:rPr>
+                <w:sz w:val="28"/>
+                <w:szCs w:val="28"/>
+              </w:rPr>
+              <w:t>rides</w:t>
+            </w:r>
+          </w:p>
+        </w:tc>
+        <w:tc>
+          <w:tcPr>
+            <w:tcW w:w="4954" w:type="dxa"/>
+            <w:tcBorders>
+              <w:left w:val="single" w:sz="2" w:space="0" w:color="000000"/>
+              <w:bottom w:val="single" w:sz="2" w:space="0" w:color="000000"/>
+              <w:insideH w:val="single" w:sz="2" w:space="0" w:color="000000"/>
+            </w:tcBorders>
+            <w:shd w:fill="auto" w:val="clear"/>
+            <w:tcMar>
+              <w:left w:w="54" w:type="dxa"/>
+            </w:tcMar>
+          </w:tcPr>
+          <w:p>
+            <w:pPr>
+              <w:pStyle w:val="Normal"/>
+              <w:bidi w:val="0"/>
+              <w:spacing w:before="0" w:after="0"/>
+              <w:rPr>
+                <w:sz w:val="28"/>
+                <w:szCs w:val="28"/>
+              </w:rPr>
+            </w:pPr>
+            <w:r>
+              <w:rPr>
+                <w:sz w:val="28"/>
+                <w:szCs w:val="28"/>
+              </w:rPr>
+              <w:t>literal string "rides"</w:t>
+            </w:r>
+          </w:p>
+        </w:tc>
+        <w:tc>
+          <w:tcPr>
+            <w:tcW w:w="5939" w:type="dxa"/>
+            <w:tcBorders>
+              <w:left w:val="single" w:sz="2" w:space="0" w:color="000000"/>
+              <w:bottom w:val="single" w:sz="2" w:space="0" w:color="000000"/>
+              <w:right w:val="single" w:sz="2" w:space="0" w:color="000000"/>
+              <w:insideH w:val="single" w:sz="2" w:space="0" w:color="000000"/>
+              <w:insideV w:val="single" w:sz="2" w:space="0" w:color="000000"/>
+            </w:tcBorders>
+            <w:shd w:fill="auto" w:val="clear"/>
+            <w:tcMar>
+              <w:left w:w="54" w:type="dxa"/>
+            </w:tcMar>
+          </w:tcPr>
+          <w:p>
+            <w:pPr>
+              <w:pStyle w:val="Normal"/>
+              <w:bidi w:val="0"/>
+              <w:spacing w:before="0" w:after="0"/>
+              <w:rPr>
+                <w:sz w:val="28"/>
+                <w:szCs w:val="28"/>
+              </w:rPr>
+            </w:pPr>
+            <w:r>
+              <w:rPr>
+                <w:sz w:val="28"/>
+                <w:szCs w:val="28"/>
+              </w:rPr>
+              <w:t>This key identifies an array</w:t>
+            </w:r>
+          </w:p>
+        </w:tc>
+      </w:tr>
+      <w:tr>
+        <w:trPr/>
+        <w:tc>
+          <w:tcPr>
+            <w:tcW w:w="2609" w:type="dxa"/>
+            <w:tcBorders>
+              <w:left w:val="single" w:sz="2" w:space="0" w:color="000000"/>
+              <w:bottom w:val="single" w:sz="2" w:space="0" w:color="000000"/>
+              <w:insideH w:val="single" w:sz="2" w:space="0" w:color="000000"/>
+            </w:tcBorders>
+            <w:shd w:fill="auto" w:val="clear"/>
+            <w:tcMar>
+              <w:left w:w="54" w:type="dxa"/>
+            </w:tcMar>
+          </w:tcPr>
+          <w:p>
+            <w:pPr>
+              <w:pStyle w:val="Normal"/>
+              <w:bidi w:val="0"/>
+              <w:spacing w:before="0" w:after="0"/>
+              <w:rPr>
+                <w:sz w:val="28"/>
+                <w:szCs w:val="28"/>
+              </w:rPr>
+            </w:pPr>
+            <w:r>
+              <w:rPr>
+                <w:sz w:val="28"/>
+                <w:szCs w:val="28"/>
+              </w:rPr>
+              <w:t>rides.day</w:t>
+            </w:r>
+          </w:p>
+        </w:tc>
+        <w:tc>
+          <w:tcPr>
+            <w:tcW w:w="4954" w:type="dxa"/>
+            <w:tcBorders>
+              <w:left w:val="single" w:sz="2" w:space="0" w:color="000000"/>
+              <w:bottom w:val="single" w:sz="2" w:space="0" w:color="000000"/>
+              <w:insideH w:val="single" w:sz="2" w:space="0" w:color="000000"/>
+            </w:tcBorders>
+            <w:shd w:fill="auto" w:val="clear"/>
+            <w:tcMar>
+              <w:left w:w="54" w:type="dxa"/>
+            </w:tcMar>
+          </w:tcPr>
+          <w:p>
+            <w:pPr>
+              <w:pStyle w:val="Normal"/>
+              <w:bidi w:val="0"/>
+              <w:spacing w:before="0" w:after="0"/>
+              <w:rPr>
+                <w:sz w:val="28"/>
+                <w:szCs w:val="28"/>
+              </w:rPr>
+            </w:pPr>
+            <w:r>
+              <w:rPr>
+                <w:sz w:val="28"/>
+                <w:szCs w:val="28"/>
+              </w:rPr>
+              <w:t>literal string "day"</w:t>
+            </w:r>
+          </w:p>
+        </w:tc>
+        <w:tc>
+          <w:tcPr>
+            <w:tcW w:w="5939" w:type="dxa"/>
+            <w:tcBorders>
+              <w:left w:val="single" w:sz="2" w:space="0" w:color="000000"/>
+              <w:bottom w:val="single" w:sz="2" w:space="0" w:color="000000"/>
+              <w:right w:val="single" w:sz="2" w:space="0" w:color="000000"/>
+              <w:insideH w:val="single" w:sz="2" w:space="0" w:color="000000"/>
+              <w:insideV w:val="single" w:sz="2" w:space="0" w:color="000000"/>
+            </w:tcBorders>
+            <w:shd w:fill="auto" w:val="clear"/>
+            <w:tcMar>
+              <w:left w:w="54" w:type="dxa"/>
+            </w:tcMar>
+          </w:tcPr>
+          <w:p>
+            <w:pPr>
+              <w:pStyle w:val="Normal"/>
+              <w:bidi w:val="0"/>
+              <w:spacing w:before="0" w:after="0"/>
+              <w:rPr>
+                <w:sz w:val="28"/>
+                <w:szCs w:val="28"/>
+              </w:rPr>
+            </w:pPr>
+            <w:r>
+              <w:rPr>
+                <w:sz w:val="28"/>
+                <w:szCs w:val="28"/>
+              </w:rPr>
+              <w:t>Key for day number to follow. Starts a new row in the array.</w:t>
+            </w:r>
+          </w:p>
+        </w:tc>
+      </w:tr>
+      <w:tr>
+        <w:trPr/>
+        <w:tc>
+          <w:tcPr>
+            <w:tcW w:w="2609" w:type="dxa"/>
+            <w:tcBorders>
+              <w:left w:val="single" w:sz="2" w:space="0" w:color="000000"/>
+              <w:bottom w:val="single" w:sz="2" w:space="0" w:color="000000"/>
+              <w:insideH w:val="single" w:sz="2" w:space="0" w:color="000000"/>
+            </w:tcBorders>
+            <w:shd w:fill="auto" w:val="clear"/>
+            <w:tcMar>
+              <w:left w:w="54" w:type="dxa"/>
+            </w:tcMar>
+          </w:tcPr>
+          <w:p>
+            <w:pPr>
+              <w:pStyle w:val="Normal"/>
+              <w:bidi w:val="0"/>
+              <w:spacing w:before="0" w:after="0"/>
+              <w:rPr>
+                <w:sz w:val="28"/>
+                <w:szCs w:val="28"/>
+              </w:rPr>
+            </w:pPr>
+            <w:r>
+              <w:rPr>
+                <w:sz w:val="28"/>
+                <w:szCs w:val="28"/>
+              </w:rPr>
+              <w:t>rides.day value</w:t>
+            </w:r>
+          </w:p>
+        </w:tc>
+        <w:tc>
+          <w:tcPr>
+            <w:tcW w:w="4954" w:type="dxa"/>
+            <w:tcBorders>
+              <w:left w:val="single" w:sz="2" w:space="0" w:color="000000"/>
+              <w:bottom w:val="single" w:sz="2" w:space="0" w:color="000000"/>
+              <w:insideH w:val="single" w:sz="2" w:space="0" w:color="000000"/>
+            </w:tcBorders>
+            <w:shd w:fill="auto" w:val="clear"/>
+            <w:tcMar>
+              <w:left w:w="54" w:type="dxa"/>
+            </w:tcMar>
+          </w:tcPr>
+          <w:p>
+            <w:pPr>
+              <w:pStyle w:val="Normal"/>
+              <w:bidi w:val="0"/>
+              <w:spacing w:before="0" w:after="0"/>
+              <w:rPr>
+                <w:sz w:val="28"/>
+                <w:szCs w:val="28"/>
+              </w:rPr>
+            </w:pPr>
+            <w:r>
+              <w:rPr>
+                <w:sz w:val="28"/>
+                <w:szCs w:val="28"/>
+              </w:rPr>
+              <w:t>numeric day number of contest duration</w:t>
+            </w:r>
+          </w:p>
+        </w:tc>
+        <w:tc>
+          <w:tcPr>
+            <w:tcW w:w="5939" w:type="dxa"/>
+            <w:tcBorders>
+              <w:left w:val="single" w:sz="2" w:space="0" w:color="000000"/>
+              <w:bottom w:val="single" w:sz="2" w:space="0" w:color="000000"/>
+              <w:right w:val="single" w:sz="2" w:space="0" w:color="000000"/>
+              <w:insideH w:val="single" w:sz="2" w:space="0" w:color="000000"/>
+              <w:insideV w:val="single" w:sz="2" w:space="0" w:color="000000"/>
+            </w:tcBorders>
+            <w:shd w:fill="auto" w:val="clear"/>
+            <w:tcMar>
+              <w:left w:w="54" w:type="dxa"/>
+            </w:tcMar>
+          </w:tcPr>
+          <w:p>
+            <w:pPr>
+              <w:pStyle w:val="Normal"/>
+              <w:bidi w:val="0"/>
+              <w:spacing w:before="0" w:after="0"/>
+              <w:rPr>
+                <w:sz w:val="28"/>
+                <w:szCs w:val="28"/>
+              </w:rPr>
+            </w:pPr>
+            <w:r>
+              <w:rPr>
+                <w:sz w:val="28"/>
+                <w:szCs w:val="28"/>
+              </w:rPr>
+              <w:t>Value for the key "rides.day"</w:t>
+            </w:r>
+          </w:p>
+        </w:tc>
+      </w:tr>
+      <w:tr>
+        <w:trPr/>
+        <w:tc>
+          <w:tcPr>
+            <w:tcW w:w="2609" w:type="dxa"/>
+            <w:tcBorders>
+              <w:left w:val="single" w:sz="2" w:space="0" w:color="000000"/>
+              <w:bottom w:val="single" w:sz="2" w:space="0" w:color="000000"/>
+              <w:insideH w:val="single" w:sz="2" w:space="0" w:color="000000"/>
+            </w:tcBorders>
+            <w:shd w:fill="auto" w:val="clear"/>
+            <w:tcMar>
+              <w:left w:w="54" w:type="dxa"/>
+            </w:tcMar>
+          </w:tcPr>
+          <w:p>
+            <w:pPr>
+              <w:pStyle w:val="Normal"/>
+              <w:bidi w:val="0"/>
+              <w:spacing w:before="0" w:after="0"/>
+              <w:rPr>
+                <w:sz w:val="28"/>
+                <w:szCs w:val="28"/>
+              </w:rPr>
+            </w:pPr>
+            <w:r>
+              <w:rPr>
+                <w:sz w:val="28"/>
+                <w:szCs w:val="28"/>
+              </w:rPr>
+              <w:t>rides.date</w:t>
+            </w:r>
+          </w:p>
+        </w:tc>
+        <w:tc>
+          <w:tcPr>
+            <w:tcW w:w="4954" w:type="dxa"/>
+            <w:tcBorders>
+              <w:left w:val="single" w:sz="2" w:space="0" w:color="000000"/>
+              <w:bottom w:val="single" w:sz="2" w:space="0" w:color="000000"/>
+              <w:insideH w:val="single" w:sz="2" w:space="0" w:color="000000"/>
+            </w:tcBorders>
+            <w:shd w:fill="auto" w:val="clear"/>
+            <w:tcMar>
+              <w:left w:w="54" w:type="dxa"/>
+            </w:tcMar>
+          </w:tcPr>
+          <w:p>
+            <w:pPr>
+              <w:pStyle w:val="Normal"/>
+              <w:bidi w:val="0"/>
+              <w:spacing w:before="0" w:after="0"/>
+              <w:rPr>
+                <w:sz w:val="28"/>
+                <w:szCs w:val="28"/>
+              </w:rPr>
+            </w:pPr>
+            <w:r>
+              <w:rPr>
+                <w:sz w:val="28"/>
+                <w:szCs w:val="28"/>
+              </w:rPr>
+              <w:t>literal string "date"</w:t>
+            </w:r>
+          </w:p>
+        </w:tc>
+        <w:tc>
+          <w:tcPr>
+            <w:tcW w:w="5939" w:type="dxa"/>
+            <w:tcBorders>
+              <w:left w:val="single" w:sz="2" w:space="0" w:color="000000"/>
+              <w:bottom w:val="single" w:sz="2" w:space="0" w:color="000000"/>
+              <w:right w:val="single" w:sz="2" w:space="0" w:color="000000"/>
+              <w:insideH w:val="single" w:sz="2" w:space="0" w:color="000000"/>
+              <w:insideV w:val="single" w:sz="2" w:space="0" w:color="000000"/>
+            </w:tcBorders>
+            <w:shd w:fill="auto" w:val="clear"/>
+            <w:tcMar>
+              <w:left w:w="54" w:type="dxa"/>
+            </w:tcMar>
+          </w:tcPr>
+          <w:p>
+            <w:pPr>
+              <w:pStyle w:val="Normal"/>
+              <w:bidi w:val="0"/>
+              <w:spacing w:before="0" w:after="0"/>
+              <w:rPr>
+                <w:sz w:val="28"/>
+                <w:szCs w:val="28"/>
+              </w:rPr>
+            </w:pPr>
+            <w:r>
+              <w:rPr>
+                <w:sz w:val="28"/>
+                <w:szCs w:val="28"/>
+              </w:rPr>
+              <w:t>Key for the ISO8601 date to follow.</w:t>
+            </w:r>
+          </w:p>
+        </w:tc>
+      </w:tr>
+      <w:tr>
+        <w:trPr/>
+        <w:tc>
+          <w:tcPr>
+            <w:tcW w:w="2609" w:type="dxa"/>
+            <w:tcBorders>
+              <w:left w:val="single" w:sz="2" w:space="0" w:color="000000"/>
+              <w:bottom w:val="single" w:sz="2" w:space="0" w:color="000000"/>
+              <w:insideH w:val="single" w:sz="2" w:space="0" w:color="000000"/>
+            </w:tcBorders>
+            <w:shd w:fill="auto" w:val="clear"/>
+            <w:tcMar>
+              <w:left w:w="54" w:type="dxa"/>
+            </w:tcMar>
+          </w:tcPr>
+          <w:p>
+            <w:pPr>
+              <w:pStyle w:val="Normal"/>
+              <w:bidi w:val="0"/>
+              <w:spacing w:before="0" w:after="0"/>
+              <w:rPr>
+                <w:sz w:val="28"/>
+                <w:szCs w:val="28"/>
+              </w:rPr>
+            </w:pPr>
+            <w:r>
+              <w:rPr>
+                <w:sz w:val="28"/>
+                <w:szCs w:val="28"/>
+              </w:rPr>
+              <w:t>rides.date value</w:t>
+            </w:r>
+          </w:p>
+        </w:tc>
+        <w:tc>
+          <w:tcPr>
+            <w:tcW w:w="4954" w:type="dxa"/>
+            <w:tcBorders>
+              <w:left w:val="single" w:sz="2" w:space="0" w:color="000000"/>
+              <w:bottom w:val="single" w:sz="2" w:space="0" w:color="000000"/>
+              <w:insideH w:val="single" w:sz="2" w:space="0" w:color="000000"/>
+            </w:tcBorders>
+            <w:shd w:fill="auto" w:val="clear"/>
+            <w:tcMar>
+              <w:left w:w="54" w:type="dxa"/>
+            </w:tcMar>
+          </w:tcPr>
+          <w:p>
+            <w:pPr>
+              <w:pStyle w:val="Normal"/>
+              <w:bidi w:val="0"/>
+              <w:spacing w:before="0" w:after="0"/>
+              <w:rPr>
+                <w:sz w:val="28"/>
+                <w:szCs w:val="28"/>
+              </w:rPr>
+            </w:pPr>
+            <w:r>
+              <w:rPr>
+                <w:sz w:val="28"/>
+                <w:szCs w:val="28"/>
+              </w:rPr>
+              <w:t>Starting date and time of member's ride in local date and time format.</w:t>
+            </w:r>
+          </w:p>
+        </w:tc>
+        <w:tc>
+          <w:tcPr>
+            <w:tcW w:w="5939" w:type="dxa"/>
+            <w:tcBorders>
+              <w:left w:val="single" w:sz="2" w:space="0" w:color="000000"/>
+              <w:bottom w:val="single" w:sz="2" w:space="0" w:color="000000"/>
+              <w:right w:val="single" w:sz="2" w:space="0" w:color="000000"/>
+              <w:insideH w:val="single" w:sz="2" w:space="0" w:color="000000"/>
+              <w:insideV w:val="single" w:sz="2" w:space="0" w:color="000000"/>
+            </w:tcBorders>
+            <w:shd w:fill="auto" w:val="clear"/>
+            <w:tcMar>
+              <w:left w:w="54" w:type="dxa"/>
+            </w:tcMar>
+          </w:tcPr>
+          <w:p>
+            <w:pPr>
+              <w:pStyle w:val="Normal"/>
+              <w:bidi w:val="0"/>
+              <w:spacing w:before="0" w:after="0"/>
+              <w:rPr>
+                <w:sz w:val="28"/>
+                <w:szCs w:val="28"/>
+              </w:rPr>
+            </w:pPr>
+            <w:r>
+              <w:rPr>
+                <w:sz w:val="28"/>
+                <w:szCs w:val="28"/>
+              </w:rPr>
+              <w:t xml:space="preserve">Value for the key "rides.date". Note that date and time values are entered as the local date and time. Also, the key value is actually a constructor for the JavaScript Date() method. The given date and time is converted to UTC and is represented as UTC in the database. </w:t>
+            </w:r>
+          </w:p>
+        </w:tc>
+      </w:tr>
+      <w:tr>
+        <w:trPr/>
+        <w:tc>
+          <w:tcPr>
+            <w:tcW w:w="2609" w:type="dxa"/>
+            <w:tcBorders>
+              <w:left w:val="single" w:sz="2" w:space="0" w:color="000000"/>
+              <w:bottom w:val="single" w:sz="2" w:space="0" w:color="000000"/>
+              <w:insideH w:val="single" w:sz="2" w:space="0" w:color="000000"/>
+            </w:tcBorders>
+            <w:shd w:fill="auto" w:val="clear"/>
+            <w:tcMar>
+              <w:left w:w="54" w:type="dxa"/>
+            </w:tcMar>
+          </w:tcPr>
+          <w:p>
+            <w:pPr>
+              <w:pStyle w:val="Normal"/>
+              <w:bidi w:val="0"/>
+              <w:spacing w:before="0" w:after="0"/>
+              <w:rPr>
+                <w:sz w:val="28"/>
+                <w:szCs w:val="28"/>
+              </w:rPr>
+            </w:pPr>
+            <w:r>
+              <w:rPr>
+                <w:sz w:val="28"/>
+                <w:szCs w:val="28"/>
+              </w:rPr>
+              <w:t>rides.</w:t>
+            </w:r>
+            <w:r>
+              <w:rPr>
+                <w:sz w:val="28"/>
+                <w:szCs w:val="28"/>
+              </w:rPr>
+              <w:t>start_loc</w:t>
+            </w:r>
+          </w:p>
+        </w:tc>
+        <w:tc>
+          <w:tcPr>
+            <w:tcW w:w="4954" w:type="dxa"/>
+            <w:tcBorders>
+              <w:left w:val="single" w:sz="2" w:space="0" w:color="000000"/>
+              <w:bottom w:val="single" w:sz="2" w:space="0" w:color="000000"/>
+              <w:insideH w:val="single" w:sz="2" w:space="0" w:color="000000"/>
+            </w:tcBorders>
+            <w:shd w:fill="auto" w:val="clear"/>
+            <w:tcMar>
+              <w:left w:w="54" w:type="dxa"/>
+            </w:tcMar>
+          </w:tcPr>
+          <w:p>
+            <w:pPr>
+              <w:pStyle w:val="Normal"/>
+              <w:bidi w:val="0"/>
+              <w:spacing w:before="0" w:after="0"/>
+              <w:rPr>
+                <w:sz w:val="28"/>
+                <w:szCs w:val="28"/>
+              </w:rPr>
+            </w:pPr>
+            <w:r>
+              <w:rPr>
+                <w:sz w:val="28"/>
+                <w:szCs w:val="28"/>
+              </w:rPr>
+              <w:t>literal string "start_loc"</w:t>
+            </w:r>
+          </w:p>
+        </w:tc>
+        <w:tc>
+          <w:tcPr>
+            <w:tcW w:w="5939" w:type="dxa"/>
+            <w:tcBorders>
+              <w:left w:val="single" w:sz="2" w:space="0" w:color="000000"/>
+              <w:bottom w:val="single" w:sz="2" w:space="0" w:color="000000"/>
+              <w:right w:val="single" w:sz="2" w:space="0" w:color="000000"/>
+              <w:insideH w:val="single" w:sz="2" w:space="0" w:color="000000"/>
+              <w:insideV w:val="single" w:sz="2" w:space="0" w:color="000000"/>
+            </w:tcBorders>
+            <w:shd w:fill="auto" w:val="clear"/>
+            <w:tcMar>
+              <w:left w:w="54" w:type="dxa"/>
+            </w:tcMar>
+          </w:tcPr>
+          <w:p>
+            <w:pPr>
+              <w:pStyle w:val="Normal"/>
+              <w:bidi w:val="0"/>
+              <w:spacing w:before="0" w:after="0"/>
+              <w:rPr>
+                <w:sz w:val="28"/>
+                <w:szCs w:val="28"/>
+              </w:rPr>
+            </w:pPr>
+            <w:r>
+              <w:rPr>
+                <w:sz w:val="28"/>
+                <w:szCs w:val="28"/>
+              </w:rPr>
+              <w:t>Key for the starting geographic coordinates to follow.</w:t>
+            </w:r>
+          </w:p>
+        </w:tc>
+      </w:tr>
+      <w:tr>
+        <w:trPr/>
+        <w:tc>
+          <w:tcPr>
+            <w:tcW w:w="2609" w:type="dxa"/>
+            <w:tcBorders>
+              <w:left w:val="single" w:sz="2" w:space="0" w:color="000000"/>
+              <w:bottom w:val="single" w:sz="2" w:space="0" w:color="000000"/>
+              <w:insideH w:val="single" w:sz="2" w:space="0" w:color="000000"/>
+            </w:tcBorders>
+            <w:shd w:fill="auto" w:val="clear"/>
+            <w:tcMar>
+              <w:left w:w="54" w:type="dxa"/>
+            </w:tcMar>
+          </w:tcPr>
+          <w:p>
+            <w:pPr>
+              <w:pStyle w:val="Normal"/>
+              <w:bidi w:val="0"/>
+              <w:spacing w:before="0" w:after="0"/>
+              <w:rPr>
+                <w:sz w:val="28"/>
+                <w:szCs w:val="28"/>
+              </w:rPr>
+            </w:pPr>
+            <w:r>
+              <w:rPr>
+                <w:sz w:val="28"/>
+                <w:szCs w:val="28"/>
+              </w:rPr>
+              <w:t>rides.</w:t>
+            </w:r>
+            <w:r>
+              <w:rPr>
+                <w:sz w:val="28"/>
+                <w:szCs w:val="28"/>
+              </w:rPr>
+              <w:t>start_loc value</w:t>
+            </w:r>
+          </w:p>
+        </w:tc>
+        <w:tc>
+          <w:tcPr>
+            <w:tcW w:w="4954" w:type="dxa"/>
+            <w:tcBorders>
+              <w:left w:val="single" w:sz="2" w:space="0" w:color="000000"/>
+              <w:bottom w:val="single" w:sz="2" w:space="0" w:color="000000"/>
+              <w:insideH w:val="single" w:sz="2" w:space="0" w:color="000000"/>
+            </w:tcBorders>
+            <w:shd w:fill="auto" w:val="clear"/>
+            <w:tcMar>
+              <w:left w:w="54" w:type="dxa"/>
+            </w:tcMar>
+          </w:tcPr>
+          <w:p>
+            <w:pPr>
+              <w:pStyle w:val="Normal"/>
+              <w:bidi w:val="0"/>
+              <w:spacing w:before="0" w:after="0"/>
+              <w:rPr>
+                <w:sz w:val="28"/>
+                <w:szCs w:val="28"/>
+              </w:rPr>
+            </w:pPr>
+            <w:r>
+              <w:rPr>
+                <w:sz w:val="28"/>
+                <w:szCs w:val="28"/>
+              </w:rPr>
+              <w:t>geographic coordinates of the ride starting location</w:t>
+            </w:r>
+          </w:p>
+        </w:tc>
+        <w:tc>
+          <w:tcPr>
+            <w:tcW w:w="5939" w:type="dxa"/>
+            <w:tcBorders>
+              <w:left w:val="single" w:sz="2" w:space="0" w:color="000000"/>
+              <w:bottom w:val="single" w:sz="2" w:space="0" w:color="000000"/>
+              <w:right w:val="single" w:sz="2" w:space="0" w:color="000000"/>
+              <w:insideH w:val="single" w:sz="2" w:space="0" w:color="000000"/>
+              <w:insideV w:val="single" w:sz="2" w:space="0" w:color="000000"/>
+            </w:tcBorders>
+            <w:shd w:fill="auto" w:val="clear"/>
+            <w:tcMar>
+              <w:left w:w="54" w:type="dxa"/>
+            </w:tcMar>
+          </w:tcPr>
+          <w:p>
+            <w:pPr>
+              <w:pStyle w:val="Normal"/>
+              <w:bidi w:val="0"/>
+              <w:spacing w:before="0" w:after="0"/>
+              <w:rPr>
+                <w:sz w:val="28"/>
+                <w:szCs w:val="28"/>
+              </w:rPr>
+            </w:pPr>
+            <w:r>
+              <w:rPr>
+                <w:sz w:val="28"/>
+                <w:szCs w:val="28"/>
+              </w:rPr>
+              <w:t>Value for the key "</w:t>
+            </w:r>
+            <w:r>
+              <w:rPr>
+                <w:sz w:val="28"/>
+                <w:szCs w:val="28"/>
+              </w:rPr>
+              <w:t>rides.</w:t>
+            </w:r>
+            <w:r>
+              <w:rPr>
+                <w:sz w:val="28"/>
+                <w:szCs w:val="28"/>
+              </w:rPr>
+              <w:t>start_loc". Expressed in longitude, latitude.</w:t>
+            </w:r>
+          </w:p>
+        </w:tc>
+      </w:tr>
+      <w:tr>
+        <w:trPr/>
+        <w:tc>
+          <w:tcPr>
+            <w:tcW w:w="2609" w:type="dxa"/>
+            <w:tcBorders>
+              <w:left w:val="single" w:sz="2" w:space="0" w:color="000000"/>
+              <w:bottom w:val="single" w:sz="2" w:space="0" w:color="000000"/>
+              <w:insideH w:val="single" w:sz="2" w:space="0" w:color="000000"/>
+            </w:tcBorders>
+            <w:shd w:fill="auto" w:val="clear"/>
+            <w:tcMar>
+              <w:left w:w="54" w:type="dxa"/>
+            </w:tcMar>
+          </w:tcPr>
+          <w:p>
+            <w:pPr>
+              <w:pStyle w:val="Normal"/>
+              <w:bidi w:val="0"/>
+              <w:spacing w:before="0" w:after="0"/>
+              <w:rPr>
+                <w:sz w:val="28"/>
+                <w:szCs w:val="28"/>
+              </w:rPr>
+            </w:pPr>
+            <w:r>
+              <w:rPr>
+                <w:sz w:val="28"/>
+                <w:szCs w:val="28"/>
+              </w:rPr>
+              <w:t>rides.</w:t>
+            </w:r>
+            <w:r>
+              <w:rPr>
+                <w:sz w:val="28"/>
+                <w:szCs w:val="28"/>
+              </w:rPr>
+              <w:t>end_loc</w:t>
+            </w:r>
+          </w:p>
+        </w:tc>
+        <w:tc>
+          <w:tcPr>
+            <w:tcW w:w="4954" w:type="dxa"/>
+            <w:tcBorders>
+              <w:left w:val="single" w:sz="2" w:space="0" w:color="000000"/>
+              <w:bottom w:val="single" w:sz="2" w:space="0" w:color="000000"/>
+              <w:insideH w:val="single" w:sz="2" w:space="0" w:color="000000"/>
+            </w:tcBorders>
+            <w:shd w:fill="auto" w:val="clear"/>
+            <w:tcMar>
+              <w:left w:w="54" w:type="dxa"/>
+            </w:tcMar>
+          </w:tcPr>
+          <w:p>
+            <w:pPr>
+              <w:pStyle w:val="Normal"/>
+              <w:bidi w:val="0"/>
+              <w:spacing w:before="0" w:after="0"/>
+              <w:rPr>
+                <w:sz w:val="28"/>
+                <w:szCs w:val="28"/>
+              </w:rPr>
+            </w:pPr>
+            <w:r>
+              <w:rPr>
+                <w:sz w:val="28"/>
+                <w:szCs w:val="28"/>
+              </w:rPr>
+              <w:t>literal string "end_loc"</w:t>
+            </w:r>
+          </w:p>
+        </w:tc>
+        <w:tc>
+          <w:tcPr>
+            <w:tcW w:w="5939" w:type="dxa"/>
+            <w:tcBorders>
+              <w:left w:val="single" w:sz="2" w:space="0" w:color="000000"/>
+              <w:bottom w:val="single" w:sz="2" w:space="0" w:color="000000"/>
+              <w:right w:val="single" w:sz="2" w:space="0" w:color="000000"/>
+              <w:insideH w:val="single" w:sz="2" w:space="0" w:color="000000"/>
+              <w:insideV w:val="single" w:sz="2" w:space="0" w:color="000000"/>
+            </w:tcBorders>
+            <w:shd w:fill="auto" w:val="clear"/>
+            <w:tcMar>
+              <w:left w:w="54" w:type="dxa"/>
+            </w:tcMar>
+          </w:tcPr>
+          <w:p>
+            <w:pPr>
+              <w:pStyle w:val="Normal"/>
+              <w:bidi w:val="0"/>
+              <w:spacing w:before="0" w:after="0"/>
+              <w:rPr>
+                <w:sz w:val="28"/>
+                <w:szCs w:val="28"/>
+              </w:rPr>
+            </w:pPr>
+            <w:r>
+              <w:rPr>
+                <w:sz w:val="28"/>
+                <w:szCs w:val="28"/>
+              </w:rPr>
+              <w:t>Key for the ending geographic coordinates to follow.</w:t>
+            </w:r>
+          </w:p>
+        </w:tc>
+      </w:tr>
+      <w:tr>
+        <w:trPr/>
+        <w:tc>
+          <w:tcPr>
+            <w:tcW w:w="2609" w:type="dxa"/>
+            <w:tcBorders>
+              <w:left w:val="single" w:sz="2" w:space="0" w:color="000000"/>
+              <w:bottom w:val="single" w:sz="2" w:space="0" w:color="000000"/>
+              <w:insideH w:val="single" w:sz="2" w:space="0" w:color="000000"/>
+            </w:tcBorders>
+            <w:shd w:fill="auto" w:val="clear"/>
+            <w:tcMar>
+              <w:left w:w="54" w:type="dxa"/>
+            </w:tcMar>
+          </w:tcPr>
+          <w:p>
+            <w:pPr>
+              <w:pStyle w:val="Normal"/>
+              <w:bidi w:val="0"/>
+              <w:spacing w:before="0" w:after="0"/>
+              <w:rPr>
+                <w:sz w:val="28"/>
+                <w:szCs w:val="28"/>
+              </w:rPr>
+            </w:pPr>
+            <w:r>
+              <w:rPr>
+                <w:sz w:val="28"/>
+                <w:szCs w:val="28"/>
+              </w:rPr>
+              <w:t>rides.</w:t>
+            </w:r>
+            <w:r>
+              <w:rPr>
+                <w:sz w:val="28"/>
+                <w:szCs w:val="28"/>
+              </w:rPr>
+              <w:t>end_loc value</w:t>
+            </w:r>
+          </w:p>
+        </w:tc>
+        <w:tc>
+          <w:tcPr>
+            <w:tcW w:w="4954" w:type="dxa"/>
+            <w:tcBorders>
+              <w:left w:val="single" w:sz="2" w:space="0" w:color="000000"/>
+              <w:bottom w:val="single" w:sz="2" w:space="0" w:color="000000"/>
+              <w:insideH w:val="single" w:sz="2" w:space="0" w:color="000000"/>
+            </w:tcBorders>
+            <w:shd w:fill="auto" w:val="clear"/>
+            <w:tcMar>
+              <w:left w:w="54" w:type="dxa"/>
+            </w:tcMar>
+          </w:tcPr>
+          <w:p>
+            <w:pPr>
+              <w:pStyle w:val="Normal"/>
+              <w:bidi w:val="0"/>
+              <w:spacing w:before="0" w:after="0"/>
+              <w:rPr>
+                <w:sz w:val="28"/>
+                <w:szCs w:val="28"/>
+              </w:rPr>
+            </w:pPr>
+            <w:r>
+              <w:rPr>
+                <w:sz w:val="28"/>
+                <w:szCs w:val="28"/>
+              </w:rPr>
+              <w:t>geographic coordinates of the ride ending location</w:t>
+            </w:r>
+          </w:p>
+        </w:tc>
+        <w:tc>
+          <w:tcPr>
+            <w:tcW w:w="5939" w:type="dxa"/>
+            <w:tcBorders>
+              <w:left w:val="single" w:sz="2" w:space="0" w:color="000000"/>
+              <w:bottom w:val="single" w:sz="2" w:space="0" w:color="000000"/>
+              <w:right w:val="single" w:sz="2" w:space="0" w:color="000000"/>
+              <w:insideH w:val="single" w:sz="2" w:space="0" w:color="000000"/>
+              <w:insideV w:val="single" w:sz="2" w:space="0" w:color="000000"/>
+            </w:tcBorders>
+            <w:shd w:fill="auto" w:val="clear"/>
+            <w:tcMar>
+              <w:left w:w="54" w:type="dxa"/>
+            </w:tcMar>
+          </w:tcPr>
+          <w:p>
+            <w:pPr>
+              <w:pStyle w:val="Normal"/>
+              <w:bidi w:val="0"/>
+              <w:spacing w:before="0" w:after="0"/>
+              <w:rPr>
+                <w:sz w:val="28"/>
+                <w:szCs w:val="28"/>
+              </w:rPr>
+            </w:pPr>
+            <w:r>
+              <w:rPr>
+                <w:sz w:val="28"/>
+                <w:szCs w:val="28"/>
+              </w:rPr>
+              <w:t>Value for the key "</w:t>
+            </w:r>
+            <w:r>
+              <w:rPr>
+                <w:sz w:val="28"/>
+                <w:szCs w:val="28"/>
+              </w:rPr>
+              <w:t>rides.</w:t>
+            </w:r>
+            <w:r>
+              <w:rPr>
+                <w:sz w:val="28"/>
+                <w:szCs w:val="28"/>
+              </w:rPr>
+              <w:t>end_loc". Expressed in longitude, latitude.</w:t>
+            </w:r>
+          </w:p>
+        </w:tc>
+      </w:tr>
+      <w:tr>
+        <w:trPr/>
+        <w:tc>
+          <w:tcPr>
+            <w:tcW w:w="2609" w:type="dxa"/>
+            <w:tcBorders>
+              <w:left w:val="single" w:sz="2" w:space="0" w:color="000000"/>
+              <w:bottom w:val="single" w:sz="2" w:space="0" w:color="000000"/>
+              <w:insideH w:val="single" w:sz="2" w:space="0" w:color="000000"/>
+            </w:tcBorders>
+            <w:shd w:fill="auto" w:val="clear"/>
+            <w:tcMar>
+              <w:left w:w="54" w:type="dxa"/>
+            </w:tcMar>
+          </w:tcPr>
+          <w:p>
+            <w:pPr>
+              <w:pStyle w:val="Normal"/>
+              <w:bidi w:val="0"/>
+              <w:spacing w:before="0" w:after="0"/>
+              <w:rPr>
+                <w:sz w:val="28"/>
+                <w:szCs w:val="28"/>
+              </w:rPr>
+            </w:pPr>
+            <w:r>
+              <w:rPr>
+                <w:sz w:val="28"/>
+                <w:szCs w:val="28"/>
+              </w:rPr>
+              <w:t>rides.miles</w:t>
+            </w:r>
+          </w:p>
+        </w:tc>
+        <w:tc>
+          <w:tcPr>
+            <w:tcW w:w="4954" w:type="dxa"/>
+            <w:tcBorders>
+              <w:left w:val="single" w:sz="2" w:space="0" w:color="000000"/>
+              <w:bottom w:val="single" w:sz="2" w:space="0" w:color="000000"/>
+              <w:insideH w:val="single" w:sz="2" w:space="0" w:color="000000"/>
+            </w:tcBorders>
+            <w:shd w:fill="auto" w:val="clear"/>
+            <w:tcMar>
+              <w:left w:w="54" w:type="dxa"/>
+            </w:tcMar>
+          </w:tcPr>
+          <w:p>
+            <w:pPr>
+              <w:pStyle w:val="Normal"/>
+              <w:bidi w:val="0"/>
+              <w:spacing w:before="0" w:after="0"/>
+              <w:rPr>
+                <w:sz w:val="28"/>
+                <w:szCs w:val="28"/>
+              </w:rPr>
+            </w:pPr>
+            <w:r>
+              <w:rPr>
+                <w:sz w:val="28"/>
+                <w:szCs w:val="28"/>
+              </w:rPr>
+              <w:t>literal string "miles"</w:t>
+            </w:r>
+          </w:p>
+        </w:tc>
+        <w:tc>
+          <w:tcPr>
+            <w:tcW w:w="5939" w:type="dxa"/>
+            <w:tcBorders>
+              <w:left w:val="single" w:sz="2" w:space="0" w:color="000000"/>
+              <w:bottom w:val="single" w:sz="2" w:space="0" w:color="000000"/>
+              <w:right w:val="single" w:sz="2" w:space="0" w:color="000000"/>
+              <w:insideH w:val="single" w:sz="2" w:space="0" w:color="000000"/>
+              <w:insideV w:val="single" w:sz="2" w:space="0" w:color="000000"/>
+            </w:tcBorders>
+            <w:shd w:fill="auto" w:val="clear"/>
+            <w:tcMar>
+              <w:left w:w="54" w:type="dxa"/>
+            </w:tcMar>
+          </w:tcPr>
+          <w:p>
+            <w:pPr>
+              <w:pStyle w:val="Normal"/>
+              <w:bidi w:val="0"/>
+              <w:spacing w:before="0" w:after="0"/>
+              <w:rPr>
+                <w:sz w:val="28"/>
+                <w:szCs w:val="28"/>
+              </w:rPr>
+            </w:pPr>
+            <w:r>
+              <w:rPr>
+                <w:sz w:val="28"/>
+                <w:szCs w:val="28"/>
+              </w:rPr>
+              <w:t>Key for the miles value to follow.</w:t>
+            </w:r>
+          </w:p>
+        </w:tc>
+      </w:tr>
+      <w:tr>
+        <w:trPr/>
+        <w:tc>
+          <w:tcPr>
+            <w:tcW w:w="2609" w:type="dxa"/>
+            <w:tcBorders>
+              <w:left w:val="single" w:sz="2" w:space="0" w:color="000000"/>
+              <w:bottom w:val="single" w:sz="2" w:space="0" w:color="000000"/>
+              <w:insideH w:val="single" w:sz="2" w:space="0" w:color="000000"/>
+            </w:tcBorders>
+            <w:shd w:fill="auto" w:val="clear"/>
+            <w:tcMar>
+              <w:left w:w="54" w:type="dxa"/>
+            </w:tcMar>
+          </w:tcPr>
+          <w:p>
+            <w:pPr>
+              <w:pStyle w:val="Normal"/>
+              <w:bidi w:val="0"/>
+              <w:spacing w:before="0" w:after="0"/>
+              <w:rPr>
+                <w:sz w:val="28"/>
+                <w:szCs w:val="28"/>
+              </w:rPr>
+            </w:pPr>
+            <w:r>
+              <w:rPr>
+                <w:sz w:val="28"/>
+                <w:szCs w:val="28"/>
+              </w:rPr>
+              <w:t>rides.miles value</w:t>
+            </w:r>
+          </w:p>
+        </w:tc>
+        <w:tc>
+          <w:tcPr>
+            <w:tcW w:w="4954" w:type="dxa"/>
+            <w:tcBorders>
+              <w:left w:val="single" w:sz="2" w:space="0" w:color="000000"/>
+              <w:bottom w:val="single" w:sz="2" w:space="0" w:color="000000"/>
+              <w:insideH w:val="single" w:sz="2" w:space="0" w:color="000000"/>
+            </w:tcBorders>
+            <w:shd w:fill="auto" w:val="clear"/>
+            <w:tcMar>
+              <w:left w:w="54" w:type="dxa"/>
+            </w:tcMar>
+          </w:tcPr>
+          <w:p>
+            <w:pPr>
+              <w:pStyle w:val="Normal"/>
+              <w:bidi w:val="0"/>
+              <w:spacing w:before="0" w:after="0"/>
+              <w:rPr>
+                <w:sz w:val="28"/>
+                <w:szCs w:val="28"/>
+              </w:rPr>
+            </w:pPr>
+            <w:r>
+              <w:rPr>
+                <w:sz w:val="28"/>
+                <w:szCs w:val="28"/>
+              </w:rPr>
+              <w:t>Numeric number of miles</w:t>
+            </w:r>
+          </w:p>
+        </w:tc>
+        <w:tc>
+          <w:tcPr>
+            <w:tcW w:w="5939" w:type="dxa"/>
+            <w:tcBorders>
+              <w:left w:val="single" w:sz="2" w:space="0" w:color="000000"/>
+              <w:bottom w:val="single" w:sz="2" w:space="0" w:color="000000"/>
+              <w:right w:val="single" w:sz="2" w:space="0" w:color="000000"/>
+              <w:insideH w:val="single" w:sz="2" w:space="0" w:color="000000"/>
+              <w:insideV w:val="single" w:sz="2" w:space="0" w:color="000000"/>
+            </w:tcBorders>
+            <w:shd w:fill="auto" w:val="clear"/>
+            <w:tcMar>
+              <w:left w:w="54" w:type="dxa"/>
+            </w:tcMar>
+          </w:tcPr>
+          <w:p>
+            <w:pPr>
+              <w:pStyle w:val="Normal"/>
+              <w:bidi w:val="0"/>
+              <w:spacing w:before="0" w:after="0"/>
+              <w:rPr>
+                <w:sz w:val="28"/>
+                <w:szCs w:val="28"/>
+              </w:rPr>
+            </w:pPr>
+            <w:r>
+              <w:rPr>
+                <w:sz w:val="28"/>
+                <w:szCs w:val="28"/>
+              </w:rPr>
+              <w:t>Value for the key "rides.miles". This is the distance the member bicycled for this ride.</w:t>
+            </w:r>
+          </w:p>
+        </w:tc>
+      </w:tr>
+      <w:tr>
+        <w:trPr/>
+        <w:tc>
+          <w:tcPr>
+            <w:tcW w:w="2609" w:type="dxa"/>
+            <w:tcBorders>
+              <w:left w:val="single" w:sz="2" w:space="0" w:color="000000"/>
+              <w:bottom w:val="single" w:sz="2" w:space="0" w:color="000000"/>
+              <w:insideH w:val="single" w:sz="2" w:space="0" w:color="000000"/>
+            </w:tcBorders>
+            <w:shd w:fill="auto" w:val="clear"/>
+            <w:tcMar>
+              <w:left w:w="54" w:type="dxa"/>
+            </w:tcMar>
+          </w:tcPr>
+          <w:p>
+            <w:pPr>
+              <w:pStyle w:val="Normal"/>
+              <w:bidi w:val="0"/>
+              <w:spacing w:before="0" w:after="0"/>
+              <w:rPr>
+                <w:sz w:val="28"/>
+                <w:szCs w:val="28"/>
+              </w:rPr>
+            </w:pPr>
+            <w:r>
+              <w:rPr>
+                <w:sz w:val="28"/>
+                <w:szCs w:val="28"/>
+              </w:rPr>
+              <w:t>rides.points</w:t>
+            </w:r>
+          </w:p>
+        </w:tc>
+        <w:tc>
+          <w:tcPr>
+            <w:tcW w:w="4954" w:type="dxa"/>
+            <w:tcBorders>
+              <w:left w:val="single" w:sz="2" w:space="0" w:color="000000"/>
+              <w:bottom w:val="single" w:sz="2" w:space="0" w:color="000000"/>
+              <w:insideH w:val="single" w:sz="2" w:space="0" w:color="000000"/>
+            </w:tcBorders>
+            <w:shd w:fill="auto" w:val="clear"/>
+            <w:tcMar>
+              <w:left w:w="54" w:type="dxa"/>
+            </w:tcMar>
+          </w:tcPr>
+          <w:p>
+            <w:pPr>
+              <w:pStyle w:val="Normal"/>
+              <w:bidi w:val="0"/>
+              <w:spacing w:before="0" w:after="0"/>
+              <w:rPr>
+                <w:sz w:val="28"/>
+                <w:szCs w:val="28"/>
+              </w:rPr>
+            </w:pPr>
+            <w:r>
+              <w:rPr>
+                <w:sz w:val="28"/>
+                <w:szCs w:val="28"/>
+              </w:rPr>
+              <w:t>literal string "points"</w:t>
+            </w:r>
+          </w:p>
+        </w:tc>
+        <w:tc>
+          <w:tcPr>
+            <w:tcW w:w="5939" w:type="dxa"/>
+            <w:tcBorders>
+              <w:left w:val="single" w:sz="2" w:space="0" w:color="000000"/>
+              <w:bottom w:val="single" w:sz="2" w:space="0" w:color="000000"/>
+              <w:right w:val="single" w:sz="2" w:space="0" w:color="000000"/>
+              <w:insideH w:val="single" w:sz="2" w:space="0" w:color="000000"/>
+              <w:insideV w:val="single" w:sz="2" w:space="0" w:color="000000"/>
+            </w:tcBorders>
+            <w:shd w:fill="auto" w:val="clear"/>
+            <w:tcMar>
+              <w:left w:w="54" w:type="dxa"/>
+            </w:tcMar>
+          </w:tcPr>
+          <w:p>
+            <w:pPr>
+              <w:pStyle w:val="Normal"/>
+              <w:bidi w:val="0"/>
+              <w:spacing w:before="0" w:after="0"/>
+              <w:rPr>
+                <w:sz w:val="28"/>
+                <w:szCs w:val="28"/>
+              </w:rPr>
+            </w:pPr>
+            <w:r>
+              <w:rPr>
+                <w:sz w:val="28"/>
+                <w:szCs w:val="28"/>
+              </w:rPr>
+              <w:t>Key for the points value to follow.</w:t>
+            </w:r>
+          </w:p>
+        </w:tc>
+      </w:tr>
+      <w:tr>
+        <w:trPr/>
+        <w:tc>
+          <w:tcPr>
+            <w:tcW w:w="2609" w:type="dxa"/>
+            <w:tcBorders>
+              <w:left w:val="single" w:sz="2" w:space="0" w:color="000000"/>
+              <w:bottom w:val="single" w:sz="2" w:space="0" w:color="000000"/>
+              <w:insideH w:val="single" w:sz="2" w:space="0" w:color="000000"/>
+            </w:tcBorders>
+            <w:shd w:fill="auto" w:val="clear"/>
+            <w:tcMar>
+              <w:left w:w="54" w:type="dxa"/>
+            </w:tcMar>
+          </w:tcPr>
+          <w:p>
+            <w:pPr>
+              <w:pStyle w:val="Normal"/>
+              <w:bidi w:val="0"/>
+              <w:spacing w:before="0" w:after="0"/>
+              <w:rPr>
+                <w:sz w:val="28"/>
+                <w:szCs w:val="28"/>
+              </w:rPr>
+            </w:pPr>
+            <w:r>
+              <w:rPr>
+                <w:sz w:val="28"/>
+                <w:szCs w:val="28"/>
+              </w:rPr>
+              <w:t>rides.points value</w:t>
+            </w:r>
+          </w:p>
+        </w:tc>
+        <w:tc>
+          <w:tcPr>
+            <w:tcW w:w="4954" w:type="dxa"/>
+            <w:tcBorders>
+              <w:left w:val="single" w:sz="2" w:space="0" w:color="000000"/>
+              <w:bottom w:val="single" w:sz="2" w:space="0" w:color="000000"/>
+              <w:insideH w:val="single" w:sz="2" w:space="0" w:color="000000"/>
+            </w:tcBorders>
+            <w:shd w:fill="auto" w:val="clear"/>
+            <w:tcMar>
+              <w:left w:w="54" w:type="dxa"/>
+            </w:tcMar>
+          </w:tcPr>
+          <w:p>
+            <w:pPr>
+              <w:pStyle w:val="Normal"/>
+              <w:bidi w:val="0"/>
+              <w:spacing w:before="0" w:after="0"/>
+              <w:rPr>
+                <w:sz w:val="28"/>
+                <w:szCs w:val="28"/>
+              </w:rPr>
+            </w:pPr>
+            <w:r>
+              <w:rPr>
+                <w:sz w:val="28"/>
+                <w:szCs w:val="28"/>
+              </w:rPr>
+              <w:t>Numeric number of points</w:t>
+            </w:r>
+          </w:p>
+        </w:tc>
+        <w:tc>
+          <w:tcPr>
+            <w:tcW w:w="5939" w:type="dxa"/>
+            <w:tcBorders>
+              <w:left w:val="single" w:sz="2" w:space="0" w:color="000000"/>
+              <w:bottom w:val="single" w:sz="2" w:space="0" w:color="000000"/>
+              <w:right w:val="single" w:sz="2" w:space="0" w:color="000000"/>
+              <w:insideH w:val="single" w:sz="2" w:space="0" w:color="000000"/>
+              <w:insideV w:val="single" w:sz="2" w:space="0" w:color="000000"/>
+            </w:tcBorders>
+            <w:shd w:fill="auto" w:val="clear"/>
+            <w:tcMar>
+              <w:left w:w="54" w:type="dxa"/>
+            </w:tcMar>
+          </w:tcPr>
+          <w:p>
+            <w:pPr>
+              <w:pStyle w:val="Normal"/>
+              <w:bidi w:val="0"/>
+              <w:spacing w:before="0" w:after="0"/>
+              <w:rPr>
+                <w:sz w:val="28"/>
+                <w:szCs w:val="28"/>
+              </w:rPr>
+            </w:pPr>
+            <w:r>
+              <w:rPr>
+                <w:sz w:val="28"/>
+                <w:szCs w:val="28"/>
+              </w:rPr>
+              <w:t>Value for the key "rides.points". This is the number of points the member is awarded for this ride.</w:t>
+            </w:r>
+          </w:p>
+        </w:tc>
+      </w:tr>
+    </w:tbl>
     <w:p>
       <w:pPr>
         <w:pStyle w:val="Normal"/>
@@ -382,7 +2326,14 @@
           <w:sz w:val="28"/>
           <w:szCs w:val="28"/>
         </w:rPr>
-        <w:t>Consider this possible representation of one single bicycle ride in a JSON document:</w:t>
+        <w:t>Let us see if we can organize this information in a possible JSON document. JSON documents consist of key-value pairs, and are able to represent arrays. JSON is easy to understand, or at least more comprehensible than XML.</w:t>
+      </w:r>
+      <w:r>
+        <w:rPr>
+          <w:sz w:val="28"/>
+          <w:szCs w:val="28"/>
+        </w:rPr>
+        <w:t xml:space="preserve"> However, the MongoDB version 3.4 implementation supports more data types than standard JSON formats. MongoDB recognizes a superset of formats it terms "Extended JSON". When we discuss a JSON document in this article, we really refer to the formats recognized by MongoDB "Extended JSON".</w:t>
       </w:r>
     </w:p>
     <w:p>
@@ -400,6 +2351,24 @@
           <w:sz w:val="28"/>
           <w:szCs w:val="28"/>
         </w:rPr>
+        <w:t>Consider this possible representation of one single bicycle ride in a JSON document:</w:t>
+      </w:r>
+    </w:p>
+    <w:p>
+      <w:pPr>
+        <w:pStyle w:val="Normal"/>
+        <w:bidi w:val="0"/>
+        <w:spacing w:before="288" w:after="0"/>
+        <w:rPr>
+          <w:sz w:val="28"/>
+          <w:szCs w:val="28"/>
+        </w:rPr>
+      </w:pPr>
+      <w:r>
+        <w:rPr>
+          <w:sz w:val="28"/>
+          <w:szCs w:val="28"/>
+        </w:rPr>
         <w:t>{</w:t>
       </w:r>
     </w:p>
@@ -489,7 +2458,34 @@
           <w:szCs w:val="28"/>
         </w:rPr>
         <w:tab/>
-        <w:t>member: "William Smith",</w:t>
+      </w:r>
+      <w:r>
+        <w:rPr>
+          <w:sz w:val="28"/>
+          <w:szCs w:val="28"/>
+        </w:rPr>
+        <w:t>"</w:t>
+      </w:r>
+      <w:r>
+        <w:rPr>
+          <w:sz w:val="28"/>
+          <w:szCs w:val="28"/>
+        </w:rPr>
+        <w:t>member</w:t>
+      </w:r>
+      <w:r>
+        <w:rPr>
+          <w:sz w:val="28"/>
+          <w:szCs w:val="28"/>
+        </w:rPr>
+        <w:t>"</w:t>
+      </w:r>
+      <w:r>
+        <w:rPr>
+          <w:sz w:val="28"/>
+          <w:szCs w:val="28"/>
+        </w:rPr>
+        <w:t>: "William Smith",</w:t>
       </w:r>
     </w:p>
     <w:p>
@@ -3520,24 +5516,6 @@
           <w:sz w:val="28"/>
           <w:szCs w:val="28"/>
         </w:rPr>
-      </w:r>
-      <w:r>
-        <w:br w:type="page"/>
-      </w:r>
-    </w:p>
-    <w:p>
-      <w:pPr>
-        <w:pStyle w:val="Normal"/>
-        <w:rPr>
-          <w:sz w:val="28"/>
-          <w:szCs w:val="28"/>
-        </w:rPr>
-      </w:pPr>
-      <w:r>
-        <w:rPr>
-          <w:sz w:val="28"/>
-          <w:szCs w:val="28"/>
-        </w:rPr>
         <w:t>{</w:t>
       </w:r>
     </w:p>
@@ -3939,6 +5917,51 @@
           <w:szCs w:val="28"/>
         </w:rPr>
         <w:t xml:space="preserve">At this point, we have enough documents in the MongoDB collection to develop a web application with. </w:t>
+      </w:r>
+    </w:p>
+    <w:p>
+      <w:pPr>
+        <w:pStyle w:val="Normal"/>
+        <w:rPr>
+          <w:sz w:val="28"/>
+          <w:szCs w:val="28"/>
+        </w:rPr>
+      </w:pPr>
+      <w:r>
+        <w:rPr>
+          <w:sz w:val="28"/>
+          <w:szCs w:val="28"/>
+        </w:rPr>
+      </w:r>
+    </w:p>
+    <w:p>
+      <w:pPr>
+        <w:pStyle w:val="Normal"/>
+        <w:rPr>
+          <w:sz w:val="28"/>
+          <w:szCs w:val="28"/>
+        </w:rPr>
+      </w:pPr>
+      <w:r>
+        <w:rPr>
+          <w:sz w:val="28"/>
+          <w:szCs w:val="28"/>
+        </w:rPr>
+        <w:t>Please read the important notes below about supported number formats in MongoDB</w:t>
+      </w:r>
+      <w:r>
+        <w:rPr>
+          <w:sz w:val="28"/>
+          <w:szCs w:val="28"/>
+        </w:rPr>
+        <w:t xml:space="preserve"> and the Node.js mongodb driver as of early 2017</w:t>
+      </w:r>
+      <w:r>
+        <w:rPr>
+          <w:sz w:val="28"/>
+          <w:szCs w:val="28"/>
+        </w:rPr>
+        <w:t>.</w:t>
       </w:r>
       <w:r>
         <w:br w:type="page"/>
@@ -4228,7 +6251,147 @@
           <w:sz w:val="28"/>
           <w:szCs w:val="28"/>
         </w:rPr>
-        <w:t xml:space="preserve">As of version 3.4.1, the mongoimport utility does not support the NumberDecimal format. So you can't mass-import a collection with mongoimport if it contains fields in NumberDecimal. To address this issue, use the mongo shell and db.collection.insert(). It is also likely that the Node.js and Java drivers provided by MongoDB natively support NumberDecimal.  </w:t>
+        <w:t xml:space="preserve">As of version 3.4.1, the mongoimport utility does not support the NumberDecimal format. So you can't mass-import a collection with mongoimport if it contains fields in NumberDecimal. To address this issue, use the mongo shell and db.collection.insert(). </w:t>
+      </w:r>
+    </w:p>
+    <w:p>
+      <w:pPr>
+        <w:pStyle w:val="Normal"/>
+        <w:bidi w:val="0"/>
+        <w:spacing w:before="0" w:after="288"/>
+        <w:jc w:val="center"/>
+        <w:rPr>
+          <w:b/>
+          <w:b/>
+          <w:bCs/>
+          <w:sz w:val="28"/>
+          <w:szCs w:val="28"/>
+        </w:rPr>
+      </w:pPr>
+      <w:r>
+        <w:rPr>
+          <w:b/>
+          <w:bCs/>
+          <w:sz w:val="28"/>
+          <w:szCs w:val="28"/>
+        </w:rPr>
+        <w:t>Node.js Mongodb Driver Does Not Support NumberDecimal Format</w:t>
+      </w:r>
+    </w:p>
+    <w:p>
+      <w:pPr>
+        <w:pStyle w:val="Normal"/>
+        <w:bidi w:val="0"/>
+        <w:spacing w:before="0" w:after="288"/>
+        <w:rPr>
+          <w:sz w:val="28"/>
+          <w:szCs w:val="28"/>
+        </w:rPr>
+      </w:pPr>
+      <w:r>
+        <w:rPr>
+          <w:sz w:val="28"/>
+          <w:szCs w:val="28"/>
+        </w:rPr>
+        <w:t xml:space="preserve">As of version 2.2.17, </w:t>
+      </w:r>
+      <w:r>
+        <w:rPr>
+          <w:sz w:val="28"/>
+          <w:szCs w:val="28"/>
+        </w:rPr>
+        <w:t xml:space="preserve">the Node.js </w:t>
+      </w:r>
+      <w:r>
+        <w:rPr>
+          <w:sz w:val="28"/>
+          <w:szCs w:val="28"/>
+        </w:rPr>
+        <w:t xml:space="preserve">'mongodb' </w:t>
+      </w:r>
+      <w:r>
+        <w:rPr>
+          <w:sz w:val="28"/>
+          <w:szCs w:val="28"/>
+        </w:rPr>
+        <w:t xml:space="preserve">driver provided by MongoDB </w:t>
+      </w:r>
+      <w:r>
+        <w:rPr>
+          <w:sz w:val="28"/>
+          <w:szCs w:val="28"/>
+        </w:rPr>
+        <w:t>does not support the</w:t>
+      </w:r>
+      <w:r>
+        <w:rPr>
+          <w:sz w:val="28"/>
+          <w:szCs w:val="28"/>
+        </w:rPr>
+        <w:t xml:space="preserve"> NumberDecimal</w:t>
+      </w:r>
+      <w:r>
+        <w:rPr>
+          <w:sz w:val="28"/>
+          <w:szCs w:val="28"/>
+        </w:rPr>
+        <w:t xml:space="preserve"> format</w:t>
+      </w:r>
+      <w:r>
+        <w:rPr>
+          <w:sz w:val="28"/>
+          <w:szCs w:val="28"/>
+        </w:rPr>
+        <w:t>.</w:t>
+      </w:r>
+      <w:r>
+        <w:rPr>
+          <w:sz w:val="28"/>
+          <w:szCs w:val="28"/>
+        </w:rPr>
+        <w:t xml:space="preserve"> At the time the Node.js application is being developed, the "rides.miles" and "rides.points" fields are expressed in NumberLong format, using a scale factor to set the decimal point.</w:t>
+      </w:r>
+    </w:p>
+    <w:p>
+      <w:pPr>
+        <w:pStyle w:val="Normal"/>
+        <w:bidi w:val="0"/>
+        <w:spacing w:before="0" w:after="288"/>
+        <w:jc w:val="center"/>
+        <w:rPr>
+          <w:b/>
+          <w:b/>
+          <w:bCs/>
+          <w:sz w:val="28"/>
+          <w:szCs w:val="28"/>
+        </w:rPr>
+      </w:pPr>
+      <w:r>
+        <w:rPr>
+          <w:b/>
+          <w:bCs/>
+          <w:sz w:val="28"/>
+          <w:szCs w:val="28"/>
+        </w:rPr>
+        <w:t>MongoDB Java Driver Supports Number Decimal Format</w:t>
+      </w:r>
+    </w:p>
+    <w:p>
+      <w:pPr>
+        <w:pStyle w:val="Normal"/>
+        <w:bidi w:val="0"/>
+        <w:spacing w:before="0" w:after="288"/>
+        <w:rPr>
+          <w:sz w:val="28"/>
+          <w:szCs w:val="28"/>
+        </w:rPr>
+      </w:pPr>
+      <w:r>
+        <w:rPr>
+          <w:sz w:val="28"/>
+          <w:szCs w:val="28"/>
+        </w:rPr>
+        <w:t>As of version 3.4.0 of the MongoDB Java driver, the NumberDecimal format is supported. This means a ride journal web application could be written in Java, using the Spark routing engine and the Freemarker templating engines.</w:t>
       </w:r>
     </w:p>
     <w:p>

</xml_diff>